<commit_message>
Dokumentáció frissítés + adatbázis kapcsolatok
Az adatbázis kapcsolatai kép és a dokumentációban található leírás formájában feltöltésre került.
</commit_message>
<xml_diff>
--- a/Recept+_Dokumentáció.docx
+++ b/Recept+_Dokumentáció.docx
@@ -1,6 +1,6 @@
 
 <file path=word/document.xml><?xml version="1.0" encoding="utf-8"?>
-<w:document xmlns:wpc="http://schemas.microsoft.com/office/word/2010/wordprocessingCanvas" xmlns:cx="http://schemas.microsoft.com/office/drawing/2014/chartex" xmlns:cx1="http://schemas.microsoft.com/office/drawing/2015/9/8/chartex" xmlns:cx2="http://schemas.microsoft.com/office/drawing/2015/10/21/chartex" xmlns:cx3="http://schemas.microsoft.com/office/drawing/2016/5/9/chartex" xmlns:cx4="http://schemas.microsoft.com/office/drawing/2016/5/10/chartex" xmlns:cx5="http://schemas.microsoft.com/office/drawing/2016/5/11/chartex" xmlns:cx6="http://schemas.microsoft.com/office/drawing/2016/5/12/chartex" xmlns:cx7="http://schemas.microsoft.com/office/drawing/2016/5/13/chartex" xmlns:cx8="http://schemas.microsoft.com/office/drawing/2016/5/14/chartex" xmlns:mc="http://schemas.openxmlformats.org/markup-compatibility/2006" xmlns:aink="http://schemas.microsoft.com/office/drawing/2016/ink" xmlns:am3d="http://schemas.microsoft.com/office/drawing/2017/model3d" xmlns:o="urn:schemas-microsoft-com:office:office" xmlns:oel="http://schemas.microsoft.com/office/2019/extlst" xmlns:r="http://schemas.openxmlformats.org/officeDocument/2006/relationships" xmlns:m="http://schemas.openxmlformats.org/officeDocument/2006/math" xmlns:v="urn:schemas-microsoft-com:vml" xmlns:wp14="http://schemas.microsoft.com/office/word/2010/wordprocessingDrawing" xmlns:wp="http://schemas.openxmlformats.org/drawingml/2006/wordprocessingDrawing" xmlns:w10="urn:schemas-microsoft-com:office:word" xmlns:w="http://schemas.openxmlformats.org/wordprocessingml/2006/main" xmlns:w14="http://schemas.microsoft.com/office/word/2010/wordml" xmlns:w15="http://schemas.microsoft.com/office/word/2012/wordml" xmlns:w16cex="http://schemas.microsoft.com/office/word/2018/wordml/cex" xmlns:w16cid="http://schemas.microsoft.com/office/word/2016/wordml/cid" xmlns:w16="http://schemas.microsoft.com/office/word/2018/wordml" xmlns:w16du="http://schemas.microsoft.com/office/word/2023/wordml/word16du" xmlns:w16sdtdh="http://schemas.microsoft.com/office/word/2020/wordml/sdtdatahash" xmlns:w16sdtfl="http://schemas.microsoft.com/office/word/2024/wordml/sdtformatlock" xmlns:w16se="http://schemas.microsoft.com/office/word/2015/wordml/symex" xmlns:wpg="http://schemas.microsoft.com/office/word/2010/wordprocessingGroup" xmlns:wpi="http://schemas.microsoft.com/office/word/2010/wordprocessingInk" xmlns:wne="http://schemas.microsoft.com/office/word/2006/wordml" xmlns:wps="http://schemas.microsoft.com/office/word/2010/wordprocessingShape" xmlns:a="http://schemas.openxmlformats.org/drawingml/2006/main" xmlns:pic="http://schemas.openxmlformats.org/drawingml/2006/picture" mc:Ignorable="w14 w15 w16se w16cid w16 w16cex w16sdtdh w16sdtfl w16du wp14">
+<w:document xmlns:wpc="http://schemas.microsoft.com/office/word/2010/wordprocessingCanvas" xmlns:cx="http://schemas.microsoft.com/office/drawing/2014/chartex" xmlns:cx1="http://schemas.microsoft.com/office/drawing/2015/9/8/chartex" xmlns:cx2="http://schemas.microsoft.com/office/drawing/2015/10/21/chartex" xmlns:cx3="http://schemas.microsoft.com/office/drawing/2016/5/9/chartex" xmlns:cx4="http://schemas.microsoft.com/office/drawing/2016/5/10/chartex" xmlns:cx5="http://schemas.microsoft.com/office/drawing/2016/5/11/chartex" xmlns:cx6="http://schemas.microsoft.com/office/drawing/2016/5/12/chartex" xmlns:cx7="http://schemas.microsoft.com/office/drawing/2016/5/13/chartex" xmlns:cx8="http://schemas.microsoft.com/office/drawing/2016/5/14/chartex" xmlns:mc="http://schemas.openxmlformats.org/markup-compatibility/2006" xmlns:aink="http://schemas.microsoft.com/office/drawing/2016/ink" xmlns:am3d="http://schemas.microsoft.com/office/drawing/2017/model3d" xmlns:o="urn:schemas-microsoft-com:office:office" xmlns:oel="http://schemas.microsoft.com/office/2019/extlst" xmlns:r="http://schemas.openxmlformats.org/officeDocument/2006/relationships" xmlns:m="http://schemas.openxmlformats.org/officeDocument/2006/math" xmlns:v="urn:schemas-microsoft-com:vml" xmlns:wp14="http://schemas.microsoft.com/office/word/2010/wordprocessingDrawing" xmlns:wp="http://schemas.openxmlformats.org/drawingml/2006/wordprocessingDrawing" xmlns:w10="urn:schemas-microsoft-com:office:word" xmlns:w="http://schemas.openxmlformats.org/wordprocessingml/2006/main" xmlns:w14="http://schemas.microsoft.com/office/word/2010/wordml" xmlns:w15="http://schemas.microsoft.com/office/word/2012/wordml" xmlns:w16cex="http://schemas.microsoft.com/office/word/2018/wordml/cex" xmlns:w16cid="http://schemas.microsoft.com/office/word/2016/wordml/cid" xmlns:w16="http://schemas.microsoft.com/office/word/2018/wordml" xmlns:w16du="http://schemas.microsoft.com/office/word/2023/wordml/word16du" xmlns:w16sdtdh="http://schemas.microsoft.com/office/word/2020/wordml/sdtdatahash" xmlns:w16sdtfl="http://schemas.microsoft.com/office/word/2024/wordml/sdtformatlock" xmlns:w16se="http://schemas.microsoft.com/office/word/2015/wordml/symex" xmlns:wpg="http://schemas.microsoft.com/office/word/2010/wordprocessingGroup" xmlns:wpi="http://schemas.microsoft.com/office/word/2010/wordprocessingInk" xmlns:wne="http://schemas.microsoft.com/office/word/2006/wordml" xmlns:wps="http://schemas.microsoft.com/office/word/2010/wordprocessingShape" xmlns:a="http://schemas.openxmlformats.org/drawingml/2006/main" xmlns:pic="http://schemas.openxmlformats.org/drawingml/2006/picture" xmlns:a14="http://schemas.microsoft.com/office/drawing/2010/main" mc:Ignorable="w14 w15 w16se w16cid w16 w16cex w16sdtdh w16sdtfl w16du wp14">
   <w:body>
     <w:p xmlns:wp14="http://schemas.microsoft.com/office/word/2010/wordml" wp14:textId="77777777">
       <w:pPr>
@@ -1088,7 +1088,7 @@
         <w:t>Adatbázis</w:t>
       </w:r>
     </w:p>
-    <w:p xmlns:wp14="http://schemas.microsoft.com/office/word/2010/wordml" wp14:textId="77777777">
+    <w:p xmlns:wp14="http://schemas.microsoft.com/office/word/2010/wordml" wp14:textId="50337559">
       <w:pPr>
         <w:spacing w:before="240" w:after="240"/>
         <w:rPr>
@@ -1099,7 +1099,19 @@
         <w:rPr>
           <w:rFonts w:ascii="Times New Roman" w:hAnsi="Times New Roman" w:eastAsia="Times New Roman" w:cs="Times New Roman"/>
         </w:rPr>
-        <w:t>A rendszer működését egy több táblából álló relációs adatbázis biztosítja. Az adatbázis fő célja, hogy tárolja a felhasználók adatait, a recepteket, az alapanyagokat, illetve az ezekhez kapcsolódó információkat, mint például a kommenteket és az inventory-t.</w:t>
+        <w:t>A rendszer működését egy több táblából álló relációs adatbázis biztosítja. Az adatbázis fő célja, hogy tárolja a felhasználók adatait, a recepteket, az alapanyagokat, illetve az ezekhez kapcsolódó információkat, mint például a kommenteket és a</w:t>
+      </w:r>
+      <w:r>
+        <w:rPr>
+          <w:rFonts w:ascii="Times New Roman" w:hAnsi="Times New Roman" w:eastAsia="Times New Roman" w:cs="Times New Roman"/>
+        </w:rPr>
+        <w:t xml:space="preserve"> felhasználó “tárhelyét”</w:t>
+      </w:r>
+      <w:r>
+        <w:rPr>
+          <w:rFonts w:ascii="Times New Roman" w:hAnsi="Times New Roman" w:eastAsia="Times New Roman" w:cs="Times New Roman"/>
+        </w:rPr>
+        <w:t>.</w:t>
       </w:r>
     </w:p>
     <w:p xmlns:wp14="http://schemas.microsoft.com/office/word/2010/wordml" wp14:textId="77777777">
@@ -4459,8 +4471,832 @@
         <w:pStyle w:val="Norml"/>
         <w:rPr>
           <w:rFonts w:ascii="Times New Roman" w:hAnsi="Times New Roman" w:eastAsia="Times New Roman" w:cs="Times New Roman"/>
-        </w:rPr>
-      </w:pPr>
+          <w:b w:val="1"/>
+          <w:bCs w:val="1"/>
+          <w:i w:val="1"/>
+          <w:iCs w:val="1"/>
+        </w:rPr>
+      </w:pPr>
+      <w:r>
+        <w:rPr>
+          <w:rFonts w:ascii="Times New Roman" w:hAnsi="Times New Roman" w:eastAsia="Times New Roman" w:cs="Times New Roman"/>
+          <w:b w:val="1"/>
+          <w:bCs w:val="1"/>
+          <w:i w:val="1"/>
+          <w:iCs w:val="1"/>
+        </w:rPr>
+        <w:t>Kapcsolatok:</w:t>
+      </w:r>
+    </w:p>
+    <w:p>
+      <w:pPr>
+        <w:pStyle w:val="Norml"/>
+      </w:pPr>
+      <w:r>
+        <w:drawing>
+          <wp:inline wp14:editId="06AD8D41" wp14:anchorId="61105735">
+            <wp:extent cx="5762625" cy="3067050"/>
+            <wp:effectExtent l="0" t="0" r="0" b="0"/>
+            <wp:docPr id="630856018" name="drawing"/>
+            <wp:cNvGraphicFramePr>
+              <a:graphicFrameLocks noChangeAspect="1"/>
+            </wp:cNvGraphicFramePr>
+            <a:graphic>
+              <a:graphicData xmlns:a="http://schemas.openxmlformats.org/drawingml/2006/main" uri="http://schemas.openxmlformats.org/drawingml/2006/picture">
+                <pic:pic xmlns:pic="http://schemas.openxmlformats.org/drawingml/2006/picture">
+                  <pic:nvPicPr>
+                    <pic:cNvPr id="630856018" name="Picture 630856018"/>
+                    <pic:cNvPicPr/>
+                  </pic:nvPicPr>
+                  <pic:blipFill>
+                    <a:blip xmlns:r="http://schemas.openxmlformats.org/officeDocument/2006/relationships" r:embed="rId1734212471">
+                      <a:extLst>
+                        <a:ext uri="{28A0092B-C50C-407E-A947-70E740481C1C}">
+                          <a14:useLocalDpi xmlns:a14="http://schemas.microsoft.com/office/drawing/2010/main"/>
+                        </a:ext>
+                      </a:extLst>
+                    </a:blip>
+                    <a:stretch>
+                      <a:fillRect/>
+                    </a:stretch>
+                  </pic:blipFill>
+                  <pic:spPr>
+                    <a:xfrm>
+                      <a:off x="0" y="0"/>
+                      <a:ext cx="5762625" cy="3067050"/>
+                    </a:xfrm>
+                    <a:prstGeom prst="rect">
+                      <a:avLst/>
+                    </a:prstGeom>
+                  </pic:spPr>
+                </pic:pic>
+              </a:graphicData>
+            </a:graphic>
+          </wp:inline>
+        </w:drawing>
+      </w:r>
+    </w:p>
+    <w:p>
+      <w:r>
+        <w:br w:type="page"/>
+      </w:r>
+    </w:p>
+    <w:p>
+      <w:pPr>
+        <w:pStyle w:val="Norml"/>
+      </w:pPr>
+      <w:r>
+        <w:rPr/>
+        <w:t xml:space="preserve">A </w:t>
+      </w:r>
+      <w:r>
+        <w:rPr>
+          <w:b w:val="1"/>
+          <w:bCs w:val="1"/>
+        </w:rPr>
+        <w:t>users</w:t>
+      </w:r>
+      <w:r>
+        <w:rPr/>
+        <w:t xml:space="preserve"> és </w:t>
+      </w:r>
+      <w:r>
+        <w:rPr>
+          <w:b w:val="1"/>
+          <w:bCs w:val="1"/>
+        </w:rPr>
+        <w:t>recipes</w:t>
+      </w:r>
+      <w:r>
+        <w:rPr/>
+        <w:t xml:space="preserve"> tábla között 1-sok kapcsolat található</w:t>
+      </w:r>
+      <w:r>
+        <w:rPr/>
+        <w:t xml:space="preserve">, a </w:t>
+      </w:r>
+      <w:r>
+        <w:rPr>
+          <w:i w:val="1"/>
+          <w:iCs w:val="1"/>
+        </w:rPr>
+        <w:t>userId</w:t>
+      </w:r>
+      <w:r>
+        <w:rPr/>
+        <w:t xml:space="preserve"> idegen kulcs mutat a users tábla </w:t>
+      </w:r>
+      <w:r>
+        <w:rPr>
+          <w:i w:val="1"/>
+          <w:iCs w:val="1"/>
+        </w:rPr>
+        <w:t>id</w:t>
+      </w:r>
+      <w:r>
+        <w:rPr/>
+        <w:t xml:space="preserve"> elsődleges kulcsára</w:t>
+      </w:r>
+      <w:r>
+        <w:rPr/>
+        <w:t>. E</w:t>
+      </w:r>
+      <w:r>
+        <w:rPr/>
+        <w:t>gy felhasználóhoz több recept tartozhat, egy receptet két felhasználó nem tud feltölteni</w:t>
+      </w:r>
+      <w:r>
+        <w:rPr/>
+        <w:t>.</w:t>
+      </w:r>
+    </w:p>
+    <w:p>
+      <w:pPr>
+        <w:spacing w:before="240" w:beforeAutospacing="off" w:after="240" w:afterAutospacing="off"/>
+      </w:pPr>
+      <w:r>
+        <w:rPr>
+          <w:rFonts w:ascii="Calibri" w:hAnsi="Calibri" w:eastAsia="Calibri" w:cs="Calibri"/>
+          <w:noProof w:val="0"/>
+          <w:sz w:val="24"/>
+          <w:szCs w:val="24"/>
+          <w:lang w:val="hu"/>
+        </w:rPr>
+        <w:t xml:space="preserve">A </w:t>
+      </w:r>
+      <w:r>
+        <w:rPr>
+          <w:rFonts w:ascii="Calibri" w:hAnsi="Calibri" w:eastAsia="Calibri" w:cs="Calibri"/>
+          <w:b w:val="1"/>
+          <w:bCs w:val="1"/>
+          <w:noProof w:val="0"/>
+          <w:sz w:val="24"/>
+          <w:szCs w:val="24"/>
+          <w:lang w:val="hu"/>
+        </w:rPr>
+        <w:t>comments</w:t>
+      </w:r>
+      <w:r>
+        <w:rPr>
+          <w:rFonts w:ascii="Calibri" w:hAnsi="Calibri" w:eastAsia="Calibri" w:cs="Calibri"/>
+          <w:noProof w:val="0"/>
+          <w:sz w:val="24"/>
+          <w:szCs w:val="24"/>
+          <w:lang w:val="hu"/>
+        </w:rPr>
+        <w:t xml:space="preserve"> és </w:t>
+      </w:r>
+      <w:r>
+        <w:rPr>
+          <w:rFonts w:ascii="Calibri" w:hAnsi="Calibri" w:eastAsia="Calibri" w:cs="Calibri"/>
+          <w:b w:val="1"/>
+          <w:bCs w:val="1"/>
+          <w:noProof w:val="0"/>
+          <w:sz w:val="24"/>
+          <w:szCs w:val="24"/>
+          <w:lang w:val="hu"/>
+        </w:rPr>
+        <w:t>recipes</w:t>
+      </w:r>
+      <w:r>
+        <w:rPr>
+          <w:rFonts w:ascii="Calibri" w:hAnsi="Calibri" w:eastAsia="Calibri" w:cs="Calibri"/>
+          <w:noProof w:val="0"/>
+          <w:sz w:val="24"/>
+          <w:szCs w:val="24"/>
+          <w:lang w:val="hu"/>
+        </w:rPr>
+        <w:t xml:space="preserve"> táblák között szintén 1-sok kapcsolat áll fenn: a </w:t>
+      </w:r>
+      <w:r>
+        <w:rPr>
+          <w:rFonts w:ascii="Calibri" w:hAnsi="Calibri" w:eastAsia="Calibri" w:cs="Calibri"/>
+          <w:i w:val="1"/>
+          <w:iCs w:val="1"/>
+          <w:noProof w:val="0"/>
+          <w:sz w:val="24"/>
+          <w:szCs w:val="24"/>
+          <w:lang w:val="hu"/>
+        </w:rPr>
+        <w:t>recipeId</w:t>
+      </w:r>
+      <w:r>
+        <w:rPr>
+          <w:rFonts w:ascii="Calibri" w:hAnsi="Calibri" w:eastAsia="Calibri" w:cs="Calibri"/>
+          <w:noProof w:val="0"/>
+          <w:sz w:val="24"/>
+          <w:szCs w:val="24"/>
+          <w:lang w:val="hu"/>
+        </w:rPr>
+        <w:t xml:space="preserve"> idegen kulcs a </w:t>
+      </w:r>
+      <w:r>
+        <w:rPr>
+          <w:rFonts w:ascii="Calibri" w:hAnsi="Calibri" w:eastAsia="Calibri" w:cs="Calibri"/>
+          <w:i w:val="1"/>
+          <w:iCs w:val="1"/>
+          <w:noProof w:val="0"/>
+          <w:sz w:val="24"/>
+          <w:szCs w:val="24"/>
+          <w:lang w:val="hu"/>
+        </w:rPr>
+        <w:t>recipes.id</w:t>
+      </w:r>
+      <w:r>
+        <w:rPr>
+          <w:rFonts w:ascii="Calibri" w:hAnsi="Calibri" w:eastAsia="Calibri" w:cs="Calibri"/>
+          <w:noProof w:val="0"/>
+          <w:sz w:val="24"/>
+          <w:szCs w:val="24"/>
+          <w:lang w:val="hu"/>
+        </w:rPr>
+        <w:t xml:space="preserve"> mezőre mutat. Egy recepthez több hozzászólás tartozhat, de egy hozzászólás csak egyetlen recepthez köthető.</w:t>
+      </w:r>
+    </w:p>
+    <w:p>
+      <w:pPr>
+        <w:spacing w:before="240" w:beforeAutospacing="off" w:after="240" w:afterAutospacing="off"/>
+      </w:pPr>
+      <w:r>
+        <w:rPr>
+          <w:rFonts w:ascii="Calibri" w:hAnsi="Calibri" w:eastAsia="Calibri" w:cs="Calibri"/>
+          <w:noProof w:val="0"/>
+          <w:sz w:val="24"/>
+          <w:szCs w:val="24"/>
+          <w:lang w:val="hu"/>
+        </w:rPr>
+        <w:t xml:space="preserve">A </w:t>
+      </w:r>
+      <w:r>
+        <w:rPr>
+          <w:rFonts w:ascii="Calibri" w:hAnsi="Calibri" w:eastAsia="Calibri" w:cs="Calibri"/>
+          <w:b w:val="1"/>
+          <w:bCs w:val="1"/>
+          <w:noProof w:val="0"/>
+          <w:sz w:val="24"/>
+          <w:szCs w:val="24"/>
+          <w:lang w:val="hu"/>
+        </w:rPr>
+        <w:t>comments</w:t>
+      </w:r>
+      <w:r>
+        <w:rPr>
+          <w:rFonts w:ascii="Calibri" w:hAnsi="Calibri" w:eastAsia="Calibri" w:cs="Calibri"/>
+          <w:noProof w:val="0"/>
+          <w:sz w:val="24"/>
+          <w:szCs w:val="24"/>
+          <w:lang w:val="hu"/>
+        </w:rPr>
+        <w:t xml:space="preserve"> tábla a </w:t>
+      </w:r>
+      <w:r>
+        <w:rPr>
+          <w:rFonts w:ascii="Calibri" w:hAnsi="Calibri" w:eastAsia="Calibri" w:cs="Calibri"/>
+          <w:b w:val="1"/>
+          <w:bCs w:val="1"/>
+          <w:noProof w:val="0"/>
+          <w:sz w:val="24"/>
+          <w:szCs w:val="24"/>
+          <w:lang w:val="hu"/>
+        </w:rPr>
+        <w:t>users</w:t>
+      </w:r>
+      <w:r>
+        <w:rPr>
+          <w:rFonts w:ascii="Calibri" w:hAnsi="Calibri" w:eastAsia="Calibri" w:cs="Calibri"/>
+          <w:noProof w:val="0"/>
+          <w:sz w:val="24"/>
+          <w:szCs w:val="24"/>
+          <w:lang w:val="hu"/>
+        </w:rPr>
+        <w:t xml:space="preserve"> táblára is hivatkozik: a </w:t>
+      </w:r>
+      <w:r>
+        <w:rPr>
+          <w:rFonts w:ascii="Calibri" w:hAnsi="Calibri" w:eastAsia="Calibri" w:cs="Calibri"/>
+          <w:i w:val="1"/>
+          <w:iCs w:val="1"/>
+          <w:noProof w:val="0"/>
+          <w:sz w:val="24"/>
+          <w:szCs w:val="24"/>
+          <w:lang w:val="hu"/>
+        </w:rPr>
+        <w:t>userId</w:t>
+      </w:r>
+      <w:r>
+        <w:rPr>
+          <w:rFonts w:ascii="Calibri" w:hAnsi="Calibri" w:eastAsia="Calibri" w:cs="Calibri"/>
+          <w:noProof w:val="0"/>
+          <w:sz w:val="24"/>
+          <w:szCs w:val="24"/>
+          <w:lang w:val="hu"/>
+        </w:rPr>
+        <w:t xml:space="preserve"> mező idegen kulcs a </w:t>
+      </w:r>
+      <w:r>
+        <w:rPr>
+          <w:rFonts w:ascii="Calibri" w:hAnsi="Calibri" w:eastAsia="Calibri" w:cs="Calibri"/>
+          <w:i w:val="1"/>
+          <w:iCs w:val="1"/>
+          <w:noProof w:val="0"/>
+          <w:sz w:val="24"/>
+          <w:szCs w:val="24"/>
+          <w:lang w:val="hu"/>
+        </w:rPr>
+        <w:t>users.id</w:t>
+      </w:r>
+      <w:r>
+        <w:rPr>
+          <w:rFonts w:ascii="Calibri" w:hAnsi="Calibri" w:eastAsia="Calibri" w:cs="Calibri"/>
+          <w:noProof w:val="0"/>
+          <w:sz w:val="24"/>
+          <w:szCs w:val="24"/>
+          <w:lang w:val="hu"/>
+        </w:rPr>
+        <w:t>-re. Ez azt jelenti, hogy egy felhasználó több kommentet is írhat, de egy kommentet csak egyetlen felhasználó írhat. Így a hozzászólások mindig egy adott felhasználóhoz és egy adott recepthez kapcsolódnak.</w:t>
+      </w:r>
+    </w:p>
+    <w:p>
+      <w:pPr>
+        <w:spacing w:before="240" w:beforeAutospacing="off" w:after="240" w:afterAutospacing="off"/>
+      </w:pPr>
+      <w:r>
+        <w:rPr>
+          <w:rFonts w:ascii="Calibri" w:hAnsi="Calibri" w:eastAsia="Calibri" w:cs="Calibri"/>
+          <w:noProof w:val="0"/>
+          <w:sz w:val="24"/>
+          <w:szCs w:val="24"/>
+          <w:lang w:val="hu"/>
+        </w:rPr>
+        <w:t xml:space="preserve">A </w:t>
+      </w:r>
+      <w:r>
+        <w:rPr>
+          <w:rFonts w:ascii="Calibri" w:hAnsi="Calibri" w:eastAsia="Calibri" w:cs="Calibri"/>
+          <w:b w:val="1"/>
+          <w:bCs w:val="1"/>
+          <w:noProof w:val="0"/>
+          <w:sz w:val="24"/>
+          <w:szCs w:val="24"/>
+          <w:lang w:val="hu"/>
+        </w:rPr>
+        <w:t>recipes</w:t>
+      </w:r>
+      <w:r>
+        <w:rPr>
+          <w:rFonts w:ascii="Calibri" w:hAnsi="Calibri" w:eastAsia="Calibri" w:cs="Calibri"/>
+          <w:noProof w:val="0"/>
+          <w:sz w:val="24"/>
+          <w:szCs w:val="24"/>
+          <w:lang w:val="hu"/>
+        </w:rPr>
+        <w:t xml:space="preserve"> és </w:t>
+      </w:r>
+      <w:r>
+        <w:rPr>
+          <w:rFonts w:ascii="Calibri" w:hAnsi="Calibri" w:eastAsia="Calibri" w:cs="Calibri"/>
+          <w:b w:val="1"/>
+          <w:bCs w:val="1"/>
+          <w:noProof w:val="0"/>
+          <w:sz w:val="24"/>
+          <w:szCs w:val="24"/>
+          <w:lang w:val="hu"/>
+        </w:rPr>
+        <w:t>ingredients</w:t>
+      </w:r>
+      <w:r>
+        <w:rPr>
+          <w:rFonts w:ascii="Calibri" w:hAnsi="Calibri" w:eastAsia="Calibri" w:cs="Calibri"/>
+          <w:noProof w:val="0"/>
+          <w:sz w:val="24"/>
+          <w:szCs w:val="24"/>
+          <w:lang w:val="hu"/>
+        </w:rPr>
+        <w:t xml:space="preserve"> táblák között több-több kapcsolat található, amit az </w:t>
+      </w:r>
+      <w:r>
+        <w:rPr>
+          <w:rFonts w:ascii="Calibri" w:hAnsi="Calibri" w:eastAsia="Calibri" w:cs="Calibri"/>
+          <w:b w:val="1"/>
+          <w:bCs w:val="1"/>
+          <w:noProof w:val="0"/>
+          <w:sz w:val="24"/>
+          <w:szCs w:val="24"/>
+          <w:lang w:val="hu"/>
+        </w:rPr>
+        <w:t>ingredient_recipe</w:t>
+      </w:r>
+      <w:r>
+        <w:rPr>
+          <w:rFonts w:ascii="Calibri" w:hAnsi="Calibri" w:eastAsia="Calibri" w:cs="Calibri"/>
+          <w:noProof w:val="0"/>
+          <w:sz w:val="24"/>
+          <w:szCs w:val="24"/>
+          <w:lang w:val="hu"/>
+        </w:rPr>
+        <w:t xml:space="preserve"> kapcsolótábla valósít meg. Ebben a táblában az </w:t>
+      </w:r>
+      <w:r>
+        <w:rPr>
+          <w:rFonts w:ascii="Calibri" w:hAnsi="Calibri" w:eastAsia="Calibri" w:cs="Calibri"/>
+          <w:i w:val="1"/>
+          <w:iCs w:val="1"/>
+          <w:noProof w:val="0"/>
+          <w:sz w:val="24"/>
+          <w:szCs w:val="24"/>
+          <w:lang w:val="hu"/>
+        </w:rPr>
+        <w:t>ingredientId</w:t>
+      </w:r>
+      <w:r>
+        <w:rPr>
+          <w:rFonts w:ascii="Calibri" w:hAnsi="Calibri" w:eastAsia="Calibri" w:cs="Calibri"/>
+          <w:noProof w:val="0"/>
+          <w:sz w:val="24"/>
+          <w:szCs w:val="24"/>
+          <w:lang w:val="hu"/>
+        </w:rPr>
+        <w:t xml:space="preserve"> és </w:t>
+      </w:r>
+      <w:r>
+        <w:rPr>
+          <w:rFonts w:ascii="Calibri" w:hAnsi="Calibri" w:eastAsia="Calibri" w:cs="Calibri"/>
+          <w:i w:val="1"/>
+          <w:iCs w:val="1"/>
+          <w:noProof w:val="0"/>
+          <w:sz w:val="24"/>
+          <w:szCs w:val="24"/>
+          <w:lang w:val="hu"/>
+        </w:rPr>
+        <w:t>recipeId</w:t>
+      </w:r>
+      <w:r>
+        <w:rPr>
+          <w:rFonts w:ascii="Calibri" w:hAnsi="Calibri" w:eastAsia="Calibri" w:cs="Calibri"/>
+          <w:noProof w:val="0"/>
+          <w:sz w:val="24"/>
+          <w:szCs w:val="24"/>
+          <w:lang w:val="hu"/>
+        </w:rPr>
+        <w:t xml:space="preserve"> együtt alkotják az összetett elsődleges kulcsot. Egy recept több hozzávalót is tartalmazhat, és egy hozzávaló több receptben is felhasználható. A </w:t>
+      </w:r>
+      <w:r>
+        <w:rPr>
+          <w:rFonts w:ascii="Calibri" w:hAnsi="Calibri" w:eastAsia="Calibri" w:cs="Calibri"/>
+          <w:i w:val="1"/>
+          <w:iCs w:val="1"/>
+          <w:noProof w:val="0"/>
+          <w:sz w:val="24"/>
+          <w:szCs w:val="24"/>
+          <w:lang w:val="hu"/>
+        </w:rPr>
+        <w:t>gramAmount</w:t>
+      </w:r>
+      <w:r>
+        <w:rPr>
+          <w:rFonts w:ascii="Calibri" w:hAnsi="Calibri" w:eastAsia="Calibri" w:cs="Calibri"/>
+          <w:noProof w:val="0"/>
+          <w:sz w:val="24"/>
+          <w:szCs w:val="24"/>
+          <w:lang w:val="hu"/>
+        </w:rPr>
+        <w:t xml:space="preserve"> mező rögzíti, hogy egy adott hozzávalóból mennyi szerepel az adott receptben.</w:t>
+      </w:r>
+    </w:p>
+    <w:p>
+      <w:pPr>
+        <w:spacing w:before="240" w:beforeAutospacing="off" w:after="240" w:afterAutospacing="off"/>
+      </w:pPr>
+      <w:r>
+        <w:rPr>
+          <w:rFonts w:ascii="Calibri" w:hAnsi="Calibri" w:eastAsia="Calibri" w:cs="Calibri"/>
+          <w:noProof w:val="0"/>
+          <w:sz w:val="24"/>
+          <w:szCs w:val="24"/>
+          <w:lang w:val="hu"/>
+        </w:rPr>
+        <w:t xml:space="preserve">A </w:t>
+      </w:r>
+      <w:r>
+        <w:rPr>
+          <w:rFonts w:ascii="Calibri" w:hAnsi="Calibri" w:eastAsia="Calibri" w:cs="Calibri"/>
+          <w:b w:val="1"/>
+          <w:bCs w:val="1"/>
+          <w:noProof w:val="0"/>
+          <w:sz w:val="24"/>
+          <w:szCs w:val="24"/>
+          <w:lang w:val="hu"/>
+        </w:rPr>
+        <w:t>users</w:t>
+      </w:r>
+      <w:r>
+        <w:rPr>
+          <w:rFonts w:ascii="Calibri" w:hAnsi="Calibri" w:eastAsia="Calibri" w:cs="Calibri"/>
+          <w:noProof w:val="0"/>
+          <w:sz w:val="24"/>
+          <w:szCs w:val="24"/>
+          <w:lang w:val="hu"/>
+        </w:rPr>
+        <w:t xml:space="preserve"> és </w:t>
+      </w:r>
+      <w:r>
+        <w:rPr>
+          <w:rFonts w:ascii="Calibri" w:hAnsi="Calibri" w:eastAsia="Calibri" w:cs="Calibri"/>
+          <w:b w:val="1"/>
+          <w:bCs w:val="1"/>
+          <w:noProof w:val="0"/>
+          <w:sz w:val="24"/>
+          <w:szCs w:val="24"/>
+          <w:lang w:val="hu"/>
+        </w:rPr>
+        <w:t>ingredients</w:t>
+      </w:r>
+      <w:r>
+        <w:rPr>
+          <w:rFonts w:ascii="Calibri" w:hAnsi="Calibri" w:eastAsia="Calibri" w:cs="Calibri"/>
+          <w:noProof w:val="0"/>
+          <w:sz w:val="24"/>
+          <w:szCs w:val="24"/>
+          <w:lang w:val="hu"/>
+        </w:rPr>
+        <w:t xml:space="preserve"> táblák között szintén több-több kapcsolat van, amelyet a </w:t>
+      </w:r>
+      <w:r>
+        <w:rPr>
+          <w:rFonts w:ascii="Calibri" w:hAnsi="Calibri" w:eastAsia="Calibri" w:cs="Calibri"/>
+          <w:b w:val="1"/>
+          <w:bCs w:val="1"/>
+          <w:noProof w:val="0"/>
+          <w:sz w:val="24"/>
+          <w:szCs w:val="24"/>
+          <w:lang w:val="hu"/>
+        </w:rPr>
+        <w:t>user_ingredient</w:t>
+      </w:r>
+      <w:r>
+        <w:rPr>
+          <w:rFonts w:ascii="Calibri" w:hAnsi="Calibri" w:eastAsia="Calibri" w:cs="Calibri"/>
+          <w:noProof w:val="0"/>
+          <w:sz w:val="24"/>
+          <w:szCs w:val="24"/>
+          <w:lang w:val="hu"/>
+        </w:rPr>
+        <w:t xml:space="preserve"> tábla kezel. Ennek célja a felhasználók saját hozzávaló-készletének (pl. otthoni alapanyagok) nyilvántartása. A táblában a </w:t>
+      </w:r>
+      <w:r>
+        <w:rPr>
+          <w:rFonts w:ascii="Calibri" w:hAnsi="Calibri" w:eastAsia="Calibri" w:cs="Calibri"/>
+          <w:i w:val="1"/>
+          <w:iCs w:val="1"/>
+          <w:noProof w:val="0"/>
+          <w:sz w:val="24"/>
+          <w:szCs w:val="24"/>
+          <w:lang w:val="hu"/>
+        </w:rPr>
+        <w:t>userId</w:t>
+      </w:r>
+      <w:r>
+        <w:rPr>
+          <w:rFonts w:ascii="Calibri" w:hAnsi="Calibri" w:eastAsia="Calibri" w:cs="Calibri"/>
+          <w:noProof w:val="0"/>
+          <w:sz w:val="24"/>
+          <w:szCs w:val="24"/>
+          <w:lang w:val="hu"/>
+        </w:rPr>
+        <w:t xml:space="preserve"> és </w:t>
+      </w:r>
+      <w:r>
+        <w:rPr>
+          <w:rFonts w:ascii="Calibri" w:hAnsi="Calibri" w:eastAsia="Calibri" w:cs="Calibri"/>
+          <w:i w:val="1"/>
+          <w:iCs w:val="1"/>
+          <w:noProof w:val="0"/>
+          <w:sz w:val="24"/>
+          <w:szCs w:val="24"/>
+          <w:lang w:val="hu"/>
+        </w:rPr>
+        <w:t>ingredientId</w:t>
+      </w:r>
+      <w:r>
+        <w:rPr>
+          <w:rFonts w:ascii="Calibri" w:hAnsi="Calibri" w:eastAsia="Calibri" w:cs="Calibri"/>
+          <w:noProof w:val="0"/>
+          <w:sz w:val="24"/>
+          <w:szCs w:val="24"/>
+          <w:lang w:val="hu"/>
+        </w:rPr>
+        <w:t xml:space="preserve"> alkotják az összetett elsődleges kulcsot, a </w:t>
+      </w:r>
+      <w:r>
+        <w:rPr>
+          <w:rFonts w:ascii="Calibri" w:hAnsi="Calibri" w:eastAsia="Calibri" w:cs="Calibri"/>
+          <w:i w:val="1"/>
+          <w:iCs w:val="1"/>
+          <w:noProof w:val="0"/>
+          <w:sz w:val="24"/>
+          <w:szCs w:val="24"/>
+          <w:lang w:val="hu"/>
+        </w:rPr>
+        <w:t>gramAmount</w:t>
+      </w:r>
+      <w:r>
+        <w:rPr>
+          <w:rFonts w:ascii="Calibri" w:hAnsi="Calibri" w:eastAsia="Calibri" w:cs="Calibri"/>
+          <w:noProof w:val="0"/>
+          <w:sz w:val="24"/>
+          <w:szCs w:val="24"/>
+          <w:lang w:val="hu"/>
+        </w:rPr>
+        <w:t xml:space="preserve"> pedig az adott hozzávaló mennyiségét tárolja. Egy felhasználónak több hozzávalója is lehet, és természetesen ugyanaz a hozzávaló több felhasználónál is előfordulhat.</w:t>
+      </w:r>
+    </w:p>
+    <w:p>
+      <w:pPr>
+        <w:spacing w:before="240" w:beforeAutospacing="off" w:after="240" w:afterAutospacing="off"/>
+        <w:rPr>
+          <w:rFonts w:ascii="Calibri" w:hAnsi="Calibri" w:eastAsia="Calibri" w:cs="Calibri"/>
+          <w:noProof w:val="0"/>
+          <w:sz w:val="24"/>
+          <w:szCs w:val="24"/>
+          <w:lang w:val="hu"/>
+        </w:rPr>
+      </w:pPr>
+      <w:r>
+        <w:rPr>
+          <w:rFonts w:ascii="Calibri" w:hAnsi="Calibri" w:eastAsia="Calibri" w:cs="Calibri"/>
+          <w:noProof w:val="0"/>
+          <w:sz w:val="24"/>
+          <w:szCs w:val="24"/>
+          <w:lang w:val="hu"/>
+        </w:rPr>
+        <w:t xml:space="preserve">A </w:t>
+      </w:r>
+      <w:r>
+        <w:rPr>
+          <w:rFonts w:ascii="Calibri" w:hAnsi="Calibri" w:eastAsia="Calibri" w:cs="Calibri"/>
+          <w:b w:val="1"/>
+          <w:bCs w:val="1"/>
+          <w:noProof w:val="0"/>
+          <w:sz w:val="24"/>
+          <w:szCs w:val="24"/>
+          <w:lang w:val="hu"/>
+        </w:rPr>
+        <w:t>ingredients</w:t>
+      </w:r>
+      <w:r>
+        <w:rPr>
+          <w:rFonts w:ascii="Calibri" w:hAnsi="Calibri" w:eastAsia="Calibri" w:cs="Calibri"/>
+          <w:noProof w:val="0"/>
+          <w:sz w:val="24"/>
+          <w:szCs w:val="24"/>
+          <w:lang w:val="hu"/>
+        </w:rPr>
+        <w:t xml:space="preserve"> tábla az összes alapanyagot tartalmazza, olyan attribútumokkal, mint az </w:t>
+      </w:r>
+      <w:r>
+        <w:rPr>
+          <w:rFonts w:ascii="Calibri" w:hAnsi="Calibri" w:eastAsia="Calibri" w:cs="Calibri"/>
+          <w:i w:val="1"/>
+          <w:iCs w:val="1"/>
+          <w:noProof w:val="0"/>
+          <w:sz w:val="24"/>
+          <w:szCs w:val="24"/>
+          <w:lang w:val="hu"/>
+        </w:rPr>
+        <w:t>isFruit</w:t>
+      </w:r>
+      <w:r>
+        <w:rPr>
+          <w:rFonts w:ascii="Calibri" w:hAnsi="Calibri" w:eastAsia="Calibri" w:cs="Calibri"/>
+          <w:noProof w:val="0"/>
+          <w:sz w:val="24"/>
+          <w:szCs w:val="24"/>
+          <w:lang w:val="hu"/>
+        </w:rPr>
+        <w:t xml:space="preserve"> (boolean jellegű, gyümölcs-e az adott hozzávaló) és a </w:t>
+      </w:r>
+      <w:r>
+        <w:rPr>
+          <w:rFonts w:ascii="Calibri" w:hAnsi="Calibri" w:eastAsia="Calibri" w:cs="Calibri"/>
+          <w:i w:val="1"/>
+          <w:iCs w:val="1"/>
+          <w:noProof w:val="0"/>
+          <w:sz w:val="24"/>
+          <w:szCs w:val="24"/>
+          <w:lang w:val="hu"/>
+        </w:rPr>
+        <w:t>kcalPerGram</w:t>
+      </w:r>
+      <w:r>
+        <w:rPr>
+          <w:rFonts w:ascii="Calibri" w:hAnsi="Calibri" w:eastAsia="Calibri" w:cs="Calibri"/>
+          <w:noProof w:val="0"/>
+          <w:sz w:val="24"/>
+          <w:szCs w:val="24"/>
+          <w:lang w:val="hu"/>
+        </w:rPr>
+        <w:t xml:space="preserve"> (egy gramra jutó energiatartalom). A táblát több más tábla is idegen kulccsal hivatkozza, de az összes kapcsolat több-több jellegű, így közvetlenül nem tartalmaz recept- vagy felhasználó hivatkozást</w:t>
+      </w:r>
+      <w:r>
+        <w:rPr>
+          <w:rFonts w:ascii="Calibri" w:hAnsi="Calibri" w:eastAsia="Calibri" w:cs="Calibri"/>
+          <w:noProof w:val="0"/>
+          <w:sz w:val="24"/>
+          <w:szCs w:val="24"/>
+          <w:lang w:val="hu"/>
+        </w:rPr>
+        <w:t xml:space="preserve"> (idegen kulcsot)</w:t>
+      </w:r>
+      <w:r>
+        <w:rPr>
+          <w:rFonts w:ascii="Calibri" w:hAnsi="Calibri" w:eastAsia="Calibri" w:cs="Calibri"/>
+          <w:noProof w:val="0"/>
+          <w:sz w:val="24"/>
+          <w:szCs w:val="24"/>
+          <w:lang w:val="hu"/>
+        </w:rPr>
+        <w:t>.</w:t>
+      </w:r>
+    </w:p>
+    <w:p>
+      <w:pPr>
+        <w:pStyle w:val="Norml"/>
+      </w:pPr>
+    </w:p>
+    <w:p>
+      <w:r>
+        <w:br w:type="page"/>
+      </w:r>
+    </w:p>
+    <w:p>
+      <w:pPr>
+        <w:pStyle w:val="Norml"/>
+      </w:pPr>
+      <w:r>
+        <w:rPr>
+          <w:rFonts w:ascii="Times New Roman" w:hAnsi="Times New Roman" w:eastAsia="Times New Roman" w:cs="Times New Roman"/>
+          <w:b w:val="1"/>
+          <w:bCs w:val="1"/>
+          <w:i w:val="1"/>
+          <w:iCs w:val="1"/>
+        </w:rPr>
+        <w:t xml:space="preserve">E-K diagram: </w:t>
+      </w:r>
+    </w:p>
+    <w:p>
+      <w:pPr>
+        <w:pStyle w:val="Norml"/>
+        <w:rPr>
+          <w:rFonts w:ascii="Times New Roman" w:hAnsi="Times New Roman" w:eastAsia="Times New Roman" w:cs="Times New Roman"/>
+          <w:b w:val="1"/>
+          <w:bCs w:val="1"/>
+          <w:i w:val="1"/>
+          <w:iCs w:val="1"/>
+        </w:rPr>
+      </w:pPr>
+      <w:r>
+        <w:drawing>
+          <wp:inline wp14:editId="6B1DE174" wp14:anchorId="69D7948B">
+            <wp:extent cx="5762625" cy="3886200"/>
+            <wp:effectExtent l="0" t="0" r="0" b="0"/>
+            <wp:docPr id="2019957992" name="drawing"/>
+            <wp:cNvGraphicFramePr>
+              <a:graphicFrameLocks noChangeAspect="1"/>
+            </wp:cNvGraphicFramePr>
+            <a:graphic>
+              <a:graphicData xmlns:a="http://schemas.openxmlformats.org/drawingml/2006/main" uri="http://schemas.openxmlformats.org/drawingml/2006/picture">
+                <pic:pic xmlns:pic="http://schemas.openxmlformats.org/drawingml/2006/picture">
+                  <pic:nvPicPr>
+                    <pic:cNvPr id="2019957992" name="Picture 2019957992"/>
+                    <pic:cNvPicPr/>
+                  </pic:nvPicPr>
+                  <pic:blipFill>
+                    <a:blip xmlns:r="http://schemas.openxmlformats.org/officeDocument/2006/relationships" r:embed="rId2026323618">
+                      <a:extLst>
+                        <a:ext uri="{28A0092B-C50C-407E-A947-70E740481C1C}">
+                          <a14:useLocalDpi xmlns:a14="http://schemas.microsoft.com/office/drawing/2010/main"/>
+                        </a:ext>
+                      </a:extLst>
+                    </a:blip>
+                    <a:stretch>
+                      <a:fillRect/>
+                    </a:stretch>
+                  </pic:blipFill>
+                  <pic:spPr>
+                    <a:xfrm>
+                      <a:off x="0" y="0"/>
+                      <a:ext cx="5762625" cy="3886200"/>
+                    </a:xfrm>
+                    <a:prstGeom prst="rect">
+                      <a:avLst/>
+                    </a:prstGeom>
+                  </pic:spPr>
+                </pic:pic>
+              </a:graphicData>
+            </a:graphic>
+          </wp:inline>
+        </w:drawing>
+      </w:r>
     </w:p>
     <w:sectPr>
       <w:footerReference w:type="default" r:id="rId9"/>

</xml_diff>